<commit_message>
New yaml to xml workflow
</commit_message>
<xml_diff>
--- a/docs/MASI_documentation.docx
+++ b/docs/MASI_documentation.docx
@@ -512,6 +512,7 @@
           <w:rStyle w:val="Fett"/>
           <w:b/>
           <w:bCs/>
+          <w:lang w:val="en-US"/>
         </w:rPr>
       </w:pPr>
       <w:r>
@@ -519,6 +520,7 @@
           <w:rStyle w:val="Fett"/>
           <w:b/>
           <w:bCs/>
+          <w:lang w:val="en-US"/>
         </w:rPr>
         <w:t>crawl</w:t>
       </w:r>
@@ -527,6 +529,7 @@
           <w:rStyle w:val="Fett"/>
           <w:b/>
           <w:bCs/>
+          <w:lang w:val="en-US"/>
         </w:rPr>
         <w:t>SLUB</w:t>
       </w:r>
@@ -535,6 +538,7 @@
           <w:rStyle w:val="Fett"/>
           <w:b/>
           <w:bCs/>
+          <w:lang w:val="en-US"/>
         </w:rPr>
         <w:t>.py</w:t>
       </w:r>
@@ -697,30 +701,19 @@
           <w:lang w:val="en-US"/>
         </w:rPr>
         <w:tab/>
-        <w:t>S</w:t>
-      </w:r>
-      <w:r>
-        <w:rPr>
-          <w:lang w:val="en-US"/>
-        </w:rPr>
-        <w:t xml:space="preserve">ome manual post-processing/corrections needed in cases where the records follow </w:t>
-      </w:r>
-      <w:r>
-        <w:rPr>
-          <w:lang w:val="en-US"/>
-        </w:rPr>
-        <w:tab/>
-      </w:r>
-      <w:r>
-        <w:rPr>
-          <w:lang w:val="en-US"/>
-        </w:rPr>
-        <w:tab/>
-      </w:r>
-      <w:r>
-        <w:rPr>
-          <w:lang w:val="en-US"/>
-        </w:rPr>
+        <w:t xml:space="preserve">Some manual post-processing/corrections needed in cases where the records follow </w:t>
+      </w:r>
+      <w:r>
+        <w:rPr>
+          <w:lang w:val="en-US"/>
+        </w:rPr>
+        <w:tab/>
+      </w:r>
+      <w:r>
+        <w:rPr>
+          <w:lang w:val="en-US"/>
+        </w:rPr>
+        <w:tab/>
         <w:t>not the common pattern</w:t>
       </w:r>
     </w:p>
@@ -1008,8 +1001,6 @@
         </w:rPr>
         <w:t>folder with map files (alternatively list with filenames of maps to crawl)</w:t>
       </w:r>
-      <w:bookmarkStart w:id="0" w:name="_GoBack"/>
-      <w:bookmarkEnd w:id="0"/>
     </w:p>
     <w:p>
       <w:pPr>
@@ -1318,24 +1309,7 @@
           <w:lang w:val="en-US"/>
         </w:rPr>
         <w:tab/>
-      </w:r>
-      <w:r>
-        <w:rPr>
-          <w:lang w:val="en-US"/>
-        </w:rPr>
-        <w:t xml:space="preserve">Script can be run to save the data as a comma separated table (see </w:t>
-      </w:r>
-      <w:r>
-        <w:rPr>
-          <w:lang w:val="en-US"/>
-        </w:rPr>
-        <w:t>b</w:t>
-      </w:r>
-      <w:r>
-        <w:rPr>
-          <w:lang w:val="en-US"/>
-        </w:rPr>
-        <w:t xml:space="preserve">elow) or it can </w:t>
+        <w:t xml:space="preserve">Script can be run to save the data as a comma separated table (see below) or it can </w:t>
       </w:r>
       <w:r>
         <w:rPr>
@@ -1755,25 +1729,7 @@
         <w:rPr>
           <w:lang w:val="en-US"/>
         </w:rPr>
-        <w:t xml:space="preserve"> </w:t>
-      </w:r>
-      <w:r>
-        <w:rPr>
-          <w:lang w:val="en-US"/>
-        </w:rPr>
-        <w:t xml:space="preserve">(metadata table of </w:t>
-      </w:r>
-      <w:r>
-        <w:rPr>
-          <w:lang w:val="en-US"/>
-        </w:rPr>
-        <w:t>place name</w:t>
-      </w:r>
-      <w:r>
-        <w:rPr>
-          <w:lang w:val="en-US"/>
-        </w:rPr>
-        <w:t xml:space="preserve"> information)</w:t>
+        <w:t xml:space="preserve"> (metadata table of place name information)</w:t>
       </w:r>
     </w:p>
     <w:p>
@@ -1943,21 +1899,30 @@
           <w:rFonts w:ascii="Courier New" w:hAnsi="Courier New" w:cs="Courier New"/>
           <w:lang w:val="en-US"/>
         </w:rPr>
-        <w:t>PLACE</w:t>
+        <w:t>PLACE_</w:t>
       </w:r>
       <w:r>
         <w:rPr>
           <w:rFonts w:ascii="Courier New" w:hAnsi="Courier New" w:cs="Courier New"/>
           <w:lang w:val="en-US"/>
         </w:rPr>
-        <w:t>_</w:t>
-      </w:r>
+        <w:t>unprocessed_files</w:t>
+      </w:r>
+      <w:proofErr w:type="spellEnd"/>
       <w:r>
         <w:rPr>
           <w:rFonts w:ascii="Courier New" w:hAnsi="Courier New" w:cs="Courier New"/>
           <w:lang w:val="en-US"/>
         </w:rPr>
-        <w:t>unprocessed_files</w:t>
+        <w:t>_&lt;</w:t>
+      </w:r>
+      <w:proofErr w:type="spellStart"/>
+      <w:r>
+        <w:rPr>
+          <w:rFonts w:ascii="Courier New" w:hAnsi="Courier New" w:cs="Courier New"/>
+          <w:lang w:val="en-US"/>
+        </w:rPr>
+        <w:t>datestamp</w:t>
       </w:r>
       <w:proofErr w:type="spellEnd"/>
       <w:r>
@@ -1965,30 +1930,14 @@
           <w:rFonts w:ascii="Courier New" w:hAnsi="Courier New" w:cs="Courier New"/>
           <w:lang w:val="en-US"/>
         </w:rPr>
-        <w:t>_&lt;</w:t>
-      </w:r>
-      <w:proofErr w:type="spellStart"/>
+        <w:t>&gt;.</w:t>
+      </w:r>
+      <w:proofErr w:type="gramStart"/>
       <w:r>
         <w:rPr>
           <w:rFonts w:ascii="Courier New" w:hAnsi="Courier New" w:cs="Courier New"/>
           <w:lang w:val="en-US"/>
         </w:rPr>
-        <w:t>datestamp</w:t>
-      </w:r>
-      <w:proofErr w:type="spellEnd"/>
-      <w:r>
-        <w:rPr>
-          <w:rFonts w:ascii="Courier New" w:hAnsi="Courier New" w:cs="Courier New"/>
-          <w:lang w:val="en-US"/>
-        </w:rPr>
-        <w:t>&gt;.</w:t>
-      </w:r>
-      <w:proofErr w:type="gramStart"/>
-      <w:r>
-        <w:rPr>
-          <w:rFonts w:ascii="Courier New" w:hAnsi="Courier New" w:cs="Courier New"/>
-          <w:lang w:val="en-US"/>
-        </w:rPr>
         <w:t>csv</w:t>
       </w:r>
       <w:r>
@@ -2027,19 +1976,7 @@
           <w:lang w:val="en-US"/>
         </w:rPr>
         <w:tab/>
-        <w:t xml:space="preserve">filenames unable to </w:t>
-      </w:r>
-      <w:r>
-        <w:rPr>
-          <w:lang w:val="en-US"/>
-        </w:rPr>
-        <w:t>get P</w:t>
-      </w:r>
-      <w:r>
-        <w:rPr>
-          <w:lang w:val="en-US"/>
-        </w:rPr>
-        <w:t>)</w:t>
+        <w:t>filenames unable to get P)</w:t>
       </w:r>
     </w:p>
     <w:p>
@@ -2083,19 +2020,7 @@
           <w:lang w:val="en-US"/>
         </w:rPr>
         <w:tab/>
-        <w:t xml:space="preserve">Tool to </w:t>
-      </w:r>
-      <w:r>
-        <w:rPr>
-          <w:lang w:val="en-US"/>
-        </w:rPr>
-        <w:t>join tables based on a common key</w:t>
-      </w:r>
-      <w:r>
-        <w:rPr>
-          <w:lang w:val="en-US"/>
-        </w:rPr>
-        <w:t xml:space="preserve"> </w:t>
+        <w:t xml:space="preserve">Tool to join tables based on a common key </w:t>
       </w:r>
     </w:p>
     <w:p>
@@ -2121,49 +2046,26 @@
           <w:lang w:val="en-US"/>
         </w:rPr>
         <w:tab/>
-        <w:t xml:space="preserve">Script can be run to save the </w:t>
-      </w:r>
-      <w:r>
-        <w:rPr>
-          <w:lang w:val="en-US"/>
-        </w:rPr>
-        <w:t>joined table</w:t>
-      </w:r>
-      <w:r>
-        <w:rPr>
-          <w:lang w:val="en-US"/>
-        </w:rPr>
-        <w:t xml:space="preserve"> as a comma separated table or it can </w:t>
-      </w:r>
-      <w:r>
-        <w:rPr>
-          <w:lang w:val="en-US"/>
-        </w:rPr>
-        <w:tab/>
-      </w:r>
-      <w:r>
-        <w:rPr>
-          <w:lang w:val="en-US"/>
-        </w:rPr>
-        <w:tab/>
-      </w:r>
-      <w:r>
-        <w:rPr>
-          <w:lang w:val="en-US"/>
-        </w:rPr>
-        <w:tab/>
-      </w:r>
-      <w:r>
-        <w:rPr>
-          <w:lang w:val="en-US"/>
-        </w:rPr>
-        <w:t>be imported as a modu</w:t>
-      </w:r>
-      <w:r>
-        <w:rPr>
-          <w:lang w:val="en-US"/>
-        </w:rPr>
-        <w:t xml:space="preserve">le to make use of its function that returns a joined </w:t>
+        <w:t xml:space="preserve">Script can be run to save the joined table as a comma separated table or it can </w:t>
+      </w:r>
+      <w:r>
+        <w:rPr>
+          <w:lang w:val="en-US"/>
+        </w:rPr>
+        <w:tab/>
+      </w:r>
+      <w:r>
+        <w:rPr>
+          <w:lang w:val="en-US"/>
+        </w:rPr>
+        <w:tab/>
+      </w:r>
+      <w:r>
+        <w:rPr>
+          <w:lang w:val="en-US"/>
+        </w:rPr>
+        <w:tab/>
+        <w:t xml:space="preserve">be imported as a module to make use of its function that returns a joined </w:t>
       </w:r>
       <w:proofErr w:type="gramStart"/>
       <w:r>
@@ -2304,11 +2206,6 @@
           <w:lang w:val="en-US"/>
         </w:rPr>
         <w:tab/>
-      </w:r>
-      <w:r>
-        <w:rPr>
-          <w:lang w:val="en-US"/>
-        </w:rPr>
         <w:t>2 comma separated tables with a common key (column)</w:t>
       </w:r>
     </w:p>
@@ -3012,17 +2909,130 @@
     </w:p>
     <w:p>
       <w:pPr>
-        <w:rPr>
-          <w:lang w:val="en-US"/>
-        </w:rPr>
-      </w:pPr>
-    </w:p>
-    <w:p>
-      <w:pPr>
-        <w:rPr>
-          <w:lang w:val="en-US"/>
-        </w:rPr>
-      </w:pPr>
+        <w:pBdr>
+          <w:bottom w:val="single" w:sz="6" w:space="1" w:color="auto"/>
+        </w:pBdr>
+        <w:rPr>
+          <w:lang w:val="en-US"/>
+        </w:rPr>
+      </w:pPr>
+    </w:p>
+    <w:p>
+      <w:pPr>
+        <w:pStyle w:val="berschrift1"/>
+        <w:rPr>
+          <w:lang w:val="en-US"/>
+        </w:rPr>
+      </w:pPr>
+      <w:proofErr w:type="gramStart"/>
+      <w:r>
+        <w:rPr>
+          <w:lang w:val="en-US"/>
+        </w:rPr>
+        <w:lastRenderedPageBreak/>
+        <w:t xml:space="preserve">main.j2  </w:t>
+      </w:r>
+      <w:r>
+        <w:rPr>
+          <w:b w:val="0"/>
+          <w:lang w:val="en-US"/>
+        </w:rPr>
+        <w:t>and</w:t>
+      </w:r>
+      <w:proofErr w:type="gramEnd"/>
+      <w:r>
+        <w:rPr>
+          <w:b w:val="0"/>
+          <w:lang w:val="en-US"/>
+        </w:rPr>
+        <w:t xml:space="preserve"> </w:t>
+      </w:r>
+      <w:r>
+        <w:rPr>
+          <w:lang w:val="en-US"/>
+        </w:rPr>
+        <w:t>contact.j2</w:t>
+      </w:r>
+    </w:p>
+    <w:p>
+      <w:pPr>
+        <w:rPr>
+          <w:lang w:val="en-US"/>
+        </w:rPr>
+      </w:pPr>
+      <w:r>
+        <w:rPr>
+          <w:lang w:val="en-US"/>
+        </w:rPr>
+        <w:t xml:space="preserve">= </w:t>
+      </w:r>
+      <w:r>
+        <w:rPr>
+          <w:lang w:val="en-US"/>
+        </w:rPr>
+        <w:t xml:space="preserve">templates of INSPIRE and ISO19139-compliant </w:t>
+      </w:r>
+      <w:r>
+        <w:rPr>
+          <w:lang w:val="en-US"/>
+        </w:rPr>
+        <w:t xml:space="preserve">xml </w:t>
+      </w:r>
+    </w:p>
+    <w:p>
+      <w:pPr>
+        <w:rPr>
+          <w:lang w:val="en-US"/>
+        </w:rPr>
+      </w:pPr>
+      <w:proofErr w:type="gramStart"/>
+      <w:r>
+        <w:rPr>
+          <w:lang w:val="en-US"/>
+        </w:rPr>
+        <w:t>templating</w:t>
+      </w:r>
+      <w:proofErr w:type="gramEnd"/>
+      <w:r>
+        <w:rPr>
+          <w:lang w:val="en-US"/>
+        </w:rPr>
+        <w:t xml:space="preserve"> engine used: JINJA2</w:t>
+      </w:r>
+    </w:p>
+    <w:p>
+      <w:pPr>
+        <w:pStyle w:val="Listenabsatz"/>
+        <w:numPr>
+          <w:ilvl w:val="0"/>
+          <w:numId w:val="8"/>
+        </w:numPr>
+        <w:rPr>
+          <w:lang w:val="en-US"/>
+        </w:rPr>
+      </w:pPr>
+      <w:r>
+        <w:rPr>
+          <w:lang w:val="en-US"/>
+        </w:rPr>
+        <w:t xml:space="preserve">a dedicated </w:t>
+      </w:r>
+      <w:proofErr w:type="spellStart"/>
+      <w:r>
+        <w:rPr>
+          <w:lang w:val="en-US"/>
+        </w:rPr>
+        <w:t>yaml</w:t>
+      </w:r>
+      <w:proofErr w:type="spellEnd"/>
+      <w:r>
+        <w:rPr>
+          <w:lang w:val="en-US"/>
+        </w:rPr>
+        <w:t>-file will transform the map specific metadata into the valid xml-schema</w:t>
+      </w:r>
+      <w:bookmarkStart w:id="0" w:name="_GoBack"/>
+      <w:bookmarkEnd w:id="0"/>
     </w:p>
     <w:sectPr>
       <w:pgSz w:w="11906" w:h="16838"/>
@@ -3150,6 +3160,119 @@
     </w:lvl>
   </w:abstractNum>
   <w:abstractNum w:abstractNumId="1" w15:restartNumberingAfterBreak="0">
+    <w:nsid w:val="05914226"/>
+    <w:multiLevelType w:val="hybridMultilevel"/>
+    <w:tmpl w:val="C248B904"/>
+    <w:lvl w:ilvl="0" w:tplc="04070001">
+      <w:start w:val="1"/>
+      <w:numFmt w:val="bullet"/>
+      <w:lvlText w:val=""/>
+      <w:lvlJc w:val="left"/>
+      <w:pPr>
+        <w:ind w:left="720" w:hanging="360"/>
+      </w:pPr>
+      <w:rPr>
+        <w:rFonts w:ascii="Symbol" w:hAnsi="Symbol" w:hint="default"/>
+      </w:rPr>
+    </w:lvl>
+    <w:lvl w:ilvl="1" w:tplc="04070003" w:tentative="1">
+      <w:start w:val="1"/>
+      <w:numFmt w:val="bullet"/>
+      <w:lvlText w:val="o"/>
+      <w:lvlJc w:val="left"/>
+      <w:pPr>
+        <w:ind w:left="1440" w:hanging="360"/>
+      </w:pPr>
+      <w:rPr>
+        <w:rFonts w:ascii="Courier New" w:hAnsi="Courier New" w:cs="Courier New" w:hint="default"/>
+      </w:rPr>
+    </w:lvl>
+    <w:lvl w:ilvl="2" w:tplc="04070005" w:tentative="1">
+      <w:start w:val="1"/>
+      <w:numFmt w:val="bullet"/>
+      <w:lvlText w:val=""/>
+      <w:lvlJc w:val="left"/>
+      <w:pPr>
+        <w:ind w:left="2160" w:hanging="360"/>
+      </w:pPr>
+      <w:rPr>
+        <w:rFonts w:ascii="Wingdings" w:hAnsi="Wingdings" w:hint="default"/>
+      </w:rPr>
+    </w:lvl>
+    <w:lvl w:ilvl="3" w:tplc="04070001" w:tentative="1">
+      <w:start w:val="1"/>
+      <w:numFmt w:val="bullet"/>
+      <w:lvlText w:val=""/>
+      <w:lvlJc w:val="left"/>
+      <w:pPr>
+        <w:ind w:left="2880" w:hanging="360"/>
+      </w:pPr>
+      <w:rPr>
+        <w:rFonts w:ascii="Symbol" w:hAnsi="Symbol" w:hint="default"/>
+      </w:rPr>
+    </w:lvl>
+    <w:lvl w:ilvl="4" w:tplc="04070003" w:tentative="1">
+      <w:start w:val="1"/>
+      <w:numFmt w:val="bullet"/>
+      <w:lvlText w:val="o"/>
+      <w:lvlJc w:val="left"/>
+      <w:pPr>
+        <w:ind w:left="3600" w:hanging="360"/>
+      </w:pPr>
+      <w:rPr>
+        <w:rFonts w:ascii="Courier New" w:hAnsi="Courier New" w:cs="Courier New" w:hint="default"/>
+      </w:rPr>
+    </w:lvl>
+    <w:lvl w:ilvl="5" w:tplc="04070005" w:tentative="1">
+      <w:start w:val="1"/>
+      <w:numFmt w:val="bullet"/>
+      <w:lvlText w:val=""/>
+      <w:lvlJc w:val="left"/>
+      <w:pPr>
+        <w:ind w:left="4320" w:hanging="360"/>
+      </w:pPr>
+      <w:rPr>
+        <w:rFonts w:ascii="Wingdings" w:hAnsi="Wingdings" w:hint="default"/>
+      </w:rPr>
+    </w:lvl>
+    <w:lvl w:ilvl="6" w:tplc="04070001" w:tentative="1">
+      <w:start w:val="1"/>
+      <w:numFmt w:val="bullet"/>
+      <w:lvlText w:val=""/>
+      <w:lvlJc w:val="left"/>
+      <w:pPr>
+        <w:ind w:left="5040" w:hanging="360"/>
+      </w:pPr>
+      <w:rPr>
+        <w:rFonts w:ascii="Symbol" w:hAnsi="Symbol" w:hint="default"/>
+      </w:rPr>
+    </w:lvl>
+    <w:lvl w:ilvl="7" w:tplc="04070003" w:tentative="1">
+      <w:start w:val="1"/>
+      <w:numFmt w:val="bullet"/>
+      <w:lvlText w:val="o"/>
+      <w:lvlJc w:val="left"/>
+      <w:pPr>
+        <w:ind w:left="5760" w:hanging="360"/>
+      </w:pPr>
+      <w:rPr>
+        <w:rFonts w:ascii="Courier New" w:hAnsi="Courier New" w:cs="Courier New" w:hint="default"/>
+      </w:rPr>
+    </w:lvl>
+    <w:lvl w:ilvl="8" w:tplc="04070005" w:tentative="1">
+      <w:start w:val="1"/>
+      <w:numFmt w:val="bullet"/>
+      <w:lvlText w:val=""/>
+      <w:lvlJc w:val="left"/>
+      <w:pPr>
+        <w:ind w:left="6480" w:hanging="360"/>
+      </w:pPr>
+      <w:rPr>
+        <w:rFonts w:ascii="Wingdings" w:hAnsi="Wingdings" w:hint="default"/>
+      </w:rPr>
+    </w:lvl>
+  </w:abstractNum>
+  <w:abstractNum w:abstractNumId="2" w15:restartNumberingAfterBreak="0">
     <w:nsid w:val="0B2F35F8"/>
     <w:multiLevelType w:val="hybridMultilevel"/>
     <w:tmpl w:val="3D0AFD5E"/>
@@ -3262,7 +3385,7 @@
       </w:rPr>
     </w:lvl>
   </w:abstractNum>
-  <w:abstractNum w:abstractNumId="2" w15:restartNumberingAfterBreak="0">
+  <w:abstractNum w:abstractNumId="3" w15:restartNumberingAfterBreak="0">
     <w:nsid w:val="1DFA25B5"/>
     <w:multiLevelType w:val="hybridMultilevel"/>
     <w:tmpl w:val="B44416F2"/>
@@ -3375,7 +3498,7 @@
       </w:rPr>
     </w:lvl>
   </w:abstractNum>
-  <w:abstractNum w:abstractNumId="3" w15:restartNumberingAfterBreak="0">
+  <w:abstractNum w:abstractNumId="4" w15:restartNumberingAfterBreak="0">
     <w:nsid w:val="3A5914E8"/>
     <w:multiLevelType w:val="hybridMultilevel"/>
     <w:tmpl w:val="8B8272F2"/>
@@ -3488,7 +3611,7 @@
       </w:rPr>
     </w:lvl>
   </w:abstractNum>
-  <w:abstractNum w:abstractNumId="4" w15:restartNumberingAfterBreak="0">
+  <w:abstractNum w:abstractNumId="5" w15:restartNumberingAfterBreak="0">
     <w:nsid w:val="6EBD1344"/>
     <w:multiLevelType w:val="hybridMultilevel"/>
     <w:tmpl w:val="A41C5766"/>
@@ -3601,7 +3724,120 @@
       </w:rPr>
     </w:lvl>
   </w:abstractNum>
-  <w:abstractNum w:abstractNumId="5" w15:restartNumberingAfterBreak="0">
+  <w:abstractNum w:abstractNumId="6" w15:restartNumberingAfterBreak="0">
+    <w:nsid w:val="7638184A"/>
+    <w:multiLevelType w:val="hybridMultilevel"/>
+    <w:tmpl w:val="0FDA7576"/>
+    <w:lvl w:ilvl="0" w:tplc="04070001">
+      <w:start w:val="1"/>
+      <w:numFmt w:val="bullet"/>
+      <w:lvlText w:val=""/>
+      <w:lvlJc w:val="left"/>
+      <w:pPr>
+        <w:ind w:left="720" w:hanging="360"/>
+      </w:pPr>
+      <w:rPr>
+        <w:rFonts w:ascii="Symbol" w:hAnsi="Symbol" w:hint="default"/>
+      </w:rPr>
+    </w:lvl>
+    <w:lvl w:ilvl="1" w:tplc="04070003" w:tentative="1">
+      <w:start w:val="1"/>
+      <w:numFmt w:val="bullet"/>
+      <w:lvlText w:val="o"/>
+      <w:lvlJc w:val="left"/>
+      <w:pPr>
+        <w:ind w:left="1440" w:hanging="360"/>
+      </w:pPr>
+      <w:rPr>
+        <w:rFonts w:ascii="Courier New" w:hAnsi="Courier New" w:cs="Courier New" w:hint="default"/>
+      </w:rPr>
+    </w:lvl>
+    <w:lvl w:ilvl="2" w:tplc="04070005" w:tentative="1">
+      <w:start w:val="1"/>
+      <w:numFmt w:val="bullet"/>
+      <w:lvlText w:val=""/>
+      <w:lvlJc w:val="left"/>
+      <w:pPr>
+        <w:ind w:left="2160" w:hanging="360"/>
+      </w:pPr>
+      <w:rPr>
+        <w:rFonts w:ascii="Wingdings" w:hAnsi="Wingdings" w:hint="default"/>
+      </w:rPr>
+    </w:lvl>
+    <w:lvl w:ilvl="3" w:tplc="04070001" w:tentative="1">
+      <w:start w:val="1"/>
+      <w:numFmt w:val="bullet"/>
+      <w:lvlText w:val=""/>
+      <w:lvlJc w:val="left"/>
+      <w:pPr>
+        <w:ind w:left="2880" w:hanging="360"/>
+      </w:pPr>
+      <w:rPr>
+        <w:rFonts w:ascii="Symbol" w:hAnsi="Symbol" w:hint="default"/>
+      </w:rPr>
+    </w:lvl>
+    <w:lvl w:ilvl="4" w:tplc="04070003" w:tentative="1">
+      <w:start w:val="1"/>
+      <w:numFmt w:val="bullet"/>
+      <w:lvlText w:val="o"/>
+      <w:lvlJc w:val="left"/>
+      <w:pPr>
+        <w:ind w:left="3600" w:hanging="360"/>
+      </w:pPr>
+      <w:rPr>
+        <w:rFonts w:ascii="Courier New" w:hAnsi="Courier New" w:cs="Courier New" w:hint="default"/>
+      </w:rPr>
+    </w:lvl>
+    <w:lvl w:ilvl="5" w:tplc="04070005" w:tentative="1">
+      <w:start w:val="1"/>
+      <w:numFmt w:val="bullet"/>
+      <w:lvlText w:val=""/>
+      <w:lvlJc w:val="left"/>
+      <w:pPr>
+        <w:ind w:left="4320" w:hanging="360"/>
+      </w:pPr>
+      <w:rPr>
+        <w:rFonts w:ascii="Wingdings" w:hAnsi="Wingdings" w:hint="default"/>
+      </w:rPr>
+    </w:lvl>
+    <w:lvl w:ilvl="6" w:tplc="04070001" w:tentative="1">
+      <w:start w:val="1"/>
+      <w:numFmt w:val="bullet"/>
+      <w:lvlText w:val=""/>
+      <w:lvlJc w:val="left"/>
+      <w:pPr>
+        <w:ind w:left="5040" w:hanging="360"/>
+      </w:pPr>
+      <w:rPr>
+        <w:rFonts w:ascii="Symbol" w:hAnsi="Symbol" w:hint="default"/>
+      </w:rPr>
+    </w:lvl>
+    <w:lvl w:ilvl="7" w:tplc="04070003" w:tentative="1">
+      <w:start w:val="1"/>
+      <w:numFmt w:val="bullet"/>
+      <w:lvlText w:val="o"/>
+      <w:lvlJc w:val="left"/>
+      <w:pPr>
+        <w:ind w:left="5760" w:hanging="360"/>
+      </w:pPr>
+      <w:rPr>
+        <w:rFonts w:ascii="Courier New" w:hAnsi="Courier New" w:cs="Courier New" w:hint="default"/>
+      </w:rPr>
+    </w:lvl>
+    <w:lvl w:ilvl="8" w:tplc="04070005" w:tentative="1">
+      <w:start w:val="1"/>
+      <w:numFmt w:val="bullet"/>
+      <w:lvlText w:val=""/>
+      <w:lvlJc w:val="left"/>
+      <w:pPr>
+        <w:ind w:left="6480" w:hanging="360"/>
+      </w:pPr>
+      <w:rPr>
+        <w:rFonts w:ascii="Wingdings" w:hAnsi="Wingdings" w:hint="default"/>
+      </w:rPr>
+    </w:lvl>
+  </w:abstractNum>
+  <w:abstractNum w:abstractNumId="7" w15:restartNumberingAfterBreak="0">
     <w:nsid w:val="7A380982"/>
     <w:multiLevelType w:val="hybridMultilevel"/>
     <w:tmpl w:val="B0322338"/>
@@ -3688,22 +3924,28 @@
     </w:lvl>
   </w:abstractNum>
   <w:num w:numId="1">
-    <w:abstractNumId w:val="2"/>
+    <w:abstractNumId w:val="3"/>
   </w:num>
   <w:num w:numId="2">
-    <w:abstractNumId w:val="5"/>
+    <w:abstractNumId w:val="7"/>
   </w:num>
   <w:num w:numId="3">
     <w:abstractNumId w:val="0"/>
   </w:num>
   <w:num w:numId="4">
+    <w:abstractNumId w:val="5"/>
+  </w:num>
+  <w:num w:numId="5">
     <w:abstractNumId w:val="4"/>
   </w:num>
-  <w:num w:numId="5">
-    <w:abstractNumId w:val="3"/>
+  <w:num w:numId="6">
+    <w:abstractNumId w:val="2"/>
   </w:num>
-  <w:num w:numId="6">
+  <w:num w:numId="7">
     <w:abstractNumId w:val="1"/>
+  </w:num>
+  <w:num w:numId="8">
+    <w:abstractNumId w:val="6"/>
   </w:num>
 </w:numbering>
 </file>
@@ -4149,6 +4391,7 @@
   <w:style w:type="character" w:default="1" w:styleId="Absatz-Standardschriftart">
     <w:name w:val="Default Paragraph Font"/>
     <w:uiPriority w:val="1"/>
+    <w:semiHidden/>
     <w:unhideWhenUsed/>
   </w:style>
   <w:style w:type="table" w:default="1" w:styleId="NormaleTabelle">

</xml_diff>